<commit_message>
Interview file was modified and new folder was added
</commit_message>
<xml_diff>
--- a/Interview_QA/Final Interview Question.docx
+++ b/Interview_QA/Final Interview Question.docx
@@ -425,14 +425,285 @@
           </w:p>
           <w:p>
             <w:pPr>
-              <w:jc w:val="both"/>
-              <w:rPr>
-                <w:b/>
-                <w:color w:val="000000" w:themeColor="text1"/>
-                <w:sz w:val="22"/>
-                <w:szCs w:val="22"/>
-              </w:rPr>
-            </w:pPr>
+              <w:pStyle w:val="ListParagraph"/>
+              <w:numPr>
+                <w:ilvl w:val="0"/>
+                <w:numId w:val="8"/>
+              </w:numPr>
+              <w:autoSpaceDE w:val="0"/>
+              <w:autoSpaceDN w:val="0"/>
+              <w:adjustRightInd w:val="0"/>
+              <w:jc w:val="both"/>
+              <w:rPr>
+                <w:color w:val="000000" w:themeColor="text1"/>
+                <w:sz w:val="22"/>
+                <w:szCs w:val="22"/>
+              </w:rPr>
+            </w:pPr>
+            <w:proofErr w:type="spellStart"/>
+            <w:r>
+              <w:rPr>
+                <w:color w:val="000000" w:themeColor="text1"/>
+                <w:sz w:val="22"/>
+                <w:szCs w:val="22"/>
+              </w:rPr>
+              <w:t>Sushila</w:t>
+            </w:r>
+            <w:proofErr w:type="spellEnd"/>
+            <w:r>
+              <w:rPr>
+                <w:color w:val="000000" w:themeColor="text1"/>
+                <w:sz w:val="22"/>
+                <w:szCs w:val="22"/>
+              </w:rPr>
+              <w:t xml:space="preserve"> Timalsina </w:t>
+            </w:r>
+          </w:p>
+          <w:p>
+            <w:pPr>
+              <w:pStyle w:val="ListParagraph"/>
+              <w:numPr>
+                <w:ilvl w:val="0"/>
+                <w:numId w:val="8"/>
+              </w:numPr>
+              <w:autoSpaceDE w:val="0"/>
+              <w:autoSpaceDN w:val="0"/>
+              <w:adjustRightInd w:val="0"/>
+              <w:jc w:val="both"/>
+              <w:rPr>
+                <w:color w:val="000000" w:themeColor="text1"/>
+                <w:sz w:val="22"/>
+                <w:szCs w:val="22"/>
+              </w:rPr>
+            </w:pPr>
+            <w:proofErr w:type="spellStart"/>
+            <w:r>
+              <w:rPr>
+                <w:color w:val="000000" w:themeColor="text1"/>
+                <w:sz w:val="22"/>
+                <w:szCs w:val="22"/>
+              </w:rPr>
+              <w:t>Rovika</w:t>
+            </w:r>
+            <w:proofErr w:type="spellEnd"/>
+            <w:r>
+              <w:rPr>
+                <w:color w:val="000000" w:themeColor="text1"/>
+                <w:sz w:val="22"/>
+                <w:szCs w:val="22"/>
+              </w:rPr>
+              <w:t xml:space="preserve"> </w:t>
+            </w:r>
+            <w:proofErr w:type="spellStart"/>
+            <w:r>
+              <w:rPr>
+                <w:color w:val="000000" w:themeColor="text1"/>
+                <w:sz w:val="22"/>
+                <w:szCs w:val="22"/>
+              </w:rPr>
+              <w:t>Gurung</w:t>
+            </w:r>
+            <w:proofErr w:type="spellEnd"/>
+            <w:r>
+              <w:rPr>
+                <w:color w:val="000000" w:themeColor="text1"/>
+                <w:sz w:val="22"/>
+                <w:szCs w:val="22"/>
+              </w:rPr>
+              <w:t xml:space="preserve"> </w:t>
+            </w:r>
+          </w:p>
+          <w:p>
+            <w:pPr>
+              <w:pStyle w:val="ListParagraph"/>
+              <w:numPr>
+                <w:ilvl w:val="0"/>
+                <w:numId w:val="8"/>
+              </w:numPr>
+              <w:autoSpaceDE w:val="0"/>
+              <w:autoSpaceDN w:val="0"/>
+              <w:adjustRightInd w:val="0"/>
+              <w:jc w:val="both"/>
+              <w:rPr>
+                <w:color w:val="000000" w:themeColor="text1"/>
+                <w:sz w:val="22"/>
+                <w:szCs w:val="22"/>
+              </w:rPr>
+            </w:pPr>
+            <w:proofErr w:type="spellStart"/>
+            <w:r>
+              <w:rPr>
+                <w:color w:val="000000" w:themeColor="text1"/>
+                <w:sz w:val="22"/>
+                <w:szCs w:val="22"/>
+              </w:rPr>
+              <w:t>Riya</w:t>
+            </w:r>
+            <w:proofErr w:type="spellEnd"/>
+            <w:r>
+              <w:rPr>
+                <w:color w:val="000000" w:themeColor="text1"/>
+                <w:sz w:val="22"/>
+                <w:szCs w:val="22"/>
+              </w:rPr>
+              <w:t xml:space="preserve"> </w:t>
+            </w:r>
+            <w:proofErr w:type="spellStart"/>
+            <w:r>
+              <w:rPr>
+                <w:color w:val="000000" w:themeColor="text1"/>
+                <w:sz w:val="22"/>
+                <w:szCs w:val="22"/>
+              </w:rPr>
+              <w:t>Shrestha</w:t>
+            </w:r>
+            <w:proofErr w:type="spellEnd"/>
+          </w:p>
+          <w:p>
+            <w:pPr>
+              <w:pStyle w:val="ListParagraph"/>
+              <w:numPr>
+                <w:ilvl w:val="0"/>
+                <w:numId w:val="8"/>
+              </w:numPr>
+              <w:autoSpaceDE w:val="0"/>
+              <w:autoSpaceDN w:val="0"/>
+              <w:adjustRightInd w:val="0"/>
+              <w:jc w:val="both"/>
+              <w:rPr>
+                <w:color w:val="000000" w:themeColor="text1"/>
+                <w:sz w:val="22"/>
+                <w:szCs w:val="22"/>
+              </w:rPr>
+            </w:pPr>
+            <w:proofErr w:type="spellStart"/>
+            <w:r>
+              <w:rPr>
+                <w:color w:val="000000" w:themeColor="text1"/>
+                <w:sz w:val="22"/>
+                <w:szCs w:val="22"/>
+              </w:rPr>
+              <w:t>Rabindra</w:t>
+            </w:r>
+            <w:proofErr w:type="spellEnd"/>
+            <w:r>
+              <w:rPr>
+                <w:color w:val="000000" w:themeColor="text1"/>
+                <w:sz w:val="22"/>
+                <w:szCs w:val="22"/>
+              </w:rPr>
+              <w:t xml:space="preserve"> Joshi </w:t>
+            </w:r>
+          </w:p>
+          <w:p>
+            <w:pPr>
+              <w:pStyle w:val="ListParagraph"/>
+              <w:numPr>
+                <w:ilvl w:val="0"/>
+                <w:numId w:val="8"/>
+              </w:numPr>
+              <w:autoSpaceDE w:val="0"/>
+              <w:autoSpaceDN w:val="0"/>
+              <w:adjustRightInd w:val="0"/>
+              <w:jc w:val="both"/>
+              <w:rPr>
+                <w:color w:val="000000" w:themeColor="text1"/>
+                <w:sz w:val="22"/>
+                <w:szCs w:val="22"/>
+              </w:rPr>
+            </w:pPr>
+            <w:proofErr w:type="spellStart"/>
+            <w:r>
+              <w:rPr>
+                <w:color w:val="000000" w:themeColor="text1"/>
+                <w:sz w:val="22"/>
+                <w:szCs w:val="22"/>
+              </w:rPr>
+              <w:t>Siddharth</w:t>
+            </w:r>
+            <w:proofErr w:type="spellEnd"/>
+            <w:r>
+              <w:rPr>
+                <w:color w:val="000000" w:themeColor="text1"/>
+                <w:sz w:val="22"/>
+                <w:szCs w:val="22"/>
+              </w:rPr>
+              <w:t xml:space="preserve"> </w:t>
+            </w:r>
+            <w:proofErr w:type="spellStart"/>
+            <w:r>
+              <w:rPr>
+                <w:color w:val="000000" w:themeColor="text1"/>
+                <w:sz w:val="22"/>
+                <w:szCs w:val="22"/>
+              </w:rPr>
+              <w:t>Yonzon</w:t>
+            </w:r>
+            <w:proofErr w:type="spellEnd"/>
+            <w:r>
+              <w:rPr>
+                <w:color w:val="000000" w:themeColor="text1"/>
+                <w:sz w:val="22"/>
+                <w:szCs w:val="22"/>
+              </w:rPr>
+              <w:t xml:space="preserve"> </w:t>
+            </w:r>
+            <w:proofErr w:type="spellStart"/>
+            <w:r>
+              <w:rPr>
+                <w:color w:val="000000" w:themeColor="text1"/>
+                <w:sz w:val="22"/>
+                <w:szCs w:val="22"/>
+              </w:rPr>
+              <w:t>Tamang</w:t>
+            </w:r>
+            <w:proofErr w:type="spellEnd"/>
+          </w:p>
+          <w:p>
+            <w:pPr>
+              <w:pStyle w:val="ListParagraph"/>
+              <w:numPr>
+                <w:ilvl w:val="0"/>
+                <w:numId w:val="8"/>
+              </w:numPr>
+              <w:autoSpaceDE w:val="0"/>
+              <w:autoSpaceDN w:val="0"/>
+              <w:adjustRightInd w:val="0"/>
+              <w:jc w:val="both"/>
+              <w:rPr>
+                <w:color w:val="000000" w:themeColor="text1"/>
+                <w:sz w:val="22"/>
+                <w:szCs w:val="22"/>
+              </w:rPr>
+            </w:pPr>
+            <w:proofErr w:type="spellStart"/>
+            <w:r>
+              <w:rPr>
+                <w:color w:val="000000" w:themeColor="text1"/>
+                <w:sz w:val="22"/>
+                <w:szCs w:val="22"/>
+              </w:rPr>
+              <w:t>Pawan</w:t>
+            </w:r>
+            <w:proofErr w:type="spellEnd"/>
+            <w:r>
+              <w:rPr>
+                <w:color w:val="000000" w:themeColor="text1"/>
+                <w:sz w:val="22"/>
+                <w:szCs w:val="22"/>
+              </w:rPr>
+              <w:t xml:space="preserve"> </w:t>
+            </w:r>
+            <w:proofErr w:type="spellStart"/>
+            <w:r>
+              <w:rPr>
+                <w:color w:val="000000" w:themeColor="text1"/>
+                <w:sz w:val="22"/>
+                <w:szCs w:val="22"/>
+              </w:rPr>
+              <w:t>Bhusal</w:t>
+            </w:r>
+            <w:proofErr w:type="spellEnd"/>
           </w:p>
           <w:p>
             <w:pPr>
@@ -1821,6 +2092,7 @@
                 <w:sz w:val="22"/>
                 <w:szCs w:val="22"/>
               </w:rPr>
+              <w:lastRenderedPageBreak/>
               <w:t>Specific aspects of your assignment that the marker likes:</w:t>
             </w:r>
           </w:p>
@@ -1902,7 +2174,6 @@
                 <w:sz w:val="22"/>
                 <w:szCs w:val="22"/>
               </w:rPr>
-              <w:lastRenderedPageBreak/>
               <w:t>Specific aspects of your assignment that need more work:</w:t>
             </w:r>
           </w:p>
@@ -1935,7 +2206,6 @@
                 <w:sz w:val="22"/>
                 <w:szCs w:val="22"/>
               </w:rPr>
-              <w:lastRenderedPageBreak/>
               <w:t>Tutor’s Signature:</w:t>
             </w:r>
           </w:p>
@@ -2697,6 +2967,7 @@
           <w:sz w:val="22"/>
           <w:szCs w:val="22"/>
         </w:rPr>
+        <w:lastRenderedPageBreak/>
         <w:t>How are you engaging with the feedback from the students and course reps?</w:t>
       </w:r>
     </w:p>
@@ -2807,7 +3078,6 @@
           <w:szCs w:val="22"/>
           <w:lang w:val="en-GB"/>
         </w:rPr>
-        <w:lastRenderedPageBreak/>
         <w:t xml:space="preserve">Mr. Adam </w:t>
       </w:r>
       <w:proofErr w:type="gramStart"/>
@@ -3599,6 +3869,7 @@
           <w:sz w:val="22"/>
           <w:szCs w:val="22"/>
         </w:rPr>
+        <w:lastRenderedPageBreak/>
         <w:t>Is there anything more you'd want to note, and do you have all of the things you want? If not, what feature would you like to see added?</w:t>
       </w:r>
     </w:p>
@@ -3752,7 +4023,6 @@
           <w:sz w:val="22"/>
           <w:szCs w:val="22"/>
         </w:rPr>
-        <w:lastRenderedPageBreak/>
         <w:t>Have you ever had a disagreement with a professor over your grades or performance evaluations? What were your justifications?</w:t>
       </w:r>
     </w:p>
@@ -4609,7 +4879,16 @@
                 <w:sz w:val="22"/>
                 <w:szCs w:val="22"/>
               </w:rPr>
-              <w:t>. As a result, we're working on a new system to address these concerns.</w:t>
+              <w:t xml:space="preserve">. As a result, we're working on a new system to address these </w:t>
+            </w:r>
+            <w:r>
+              <w:rPr>
+                <w:color w:val="000000" w:themeColor="text1"/>
+                <w:sz w:val="22"/>
+                <w:szCs w:val="22"/>
+              </w:rPr>
+              <w:lastRenderedPageBreak/>
+              <w:t>concerns.</w:t>
             </w:r>
           </w:p>
           <w:p>
@@ -5285,6 +5564,7 @@
                 <w:sz w:val="22"/>
                 <w:szCs w:val="22"/>
               </w:rPr>
+              <w:lastRenderedPageBreak/>
               <w:t xml:space="preserve">So we chose you based on your previous work, which was identical to ours, and we found that your work reviewing and feedback on your company's software was also superior to that of other firms. That is why we picked your organization for this project since we feel you can grasp our project </w:t>
             </w:r>
             <w:proofErr w:type="spellStart"/>
@@ -5379,16 +5659,7 @@
                 <w:sz w:val="22"/>
                 <w:szCs w:val="22"/>
               </w:rPr>
-              <w:t xml:space="preserve">What type of vision do you have for new programs or services in </w:t>
-            </w:r>
-            <w:r>
-              <w:rPr>
-                <w:color w:val="000000" w:themeColor="text1"/>
-                <w:sz w:val="22"/>
-                <w:szCs w:val="22"/>
-              </w:rPr>
-              <w:lastRenderedPageBreak/>
-              <w:t xml:space="preserve">the computer degree field? What new program or service would you like to have that your competitors </w:t>
+              <w:t xml:space="preserve">What type of vision do you have for new programs or services in the computer degree field? What new program or service would you like to have that your competitors </w:t>
             </w:r>
             <w:proofErr w:type="gramStart"/>
             <w:r>
@@ -5983,7 +6254,16 @@
                 <w:sz w:val="22"/>
                 <w:szCs w:val="22"/>
               </w:rPr>
-              <w:t>What sort of login method do you want for employees and students in this software? Do you want them to register a new account or may they operate using their existing personal account?</w:t>
+              <w:t xml:space="preserve">What sort of login method do you want for employees and students in this software? Do you want them to register a new </w:t>
+            </w:r>
+            <w:r>
+              <w:rPr>
+                <w:color w:val="000000" w:themeColor="text1"/>
+                <w:sz w:val="22"/>
+                <w:szCs w:val="22"/>
+              </w:rPr>
+              <w:lastRenderedPageBreak/>
+              <w:t>account or may they operate using their existing personal account?</w:t>
             </w:r>
           </w:p>
           <w:p>
@@ -6051,7 +6331,6 @@
                 <w:sz w:val="22"/>
                 <w:szCs w:val="22"/>
               </w:rPr>
-              <w:lastRenderedPageBreak/>
               <w:t>Student</w:t>
             </w:r>
           </w:p>
@@ -6808,16 +7087,8 @@
                 <w:bCs/>
                 <w:color w:val="000000" w:themeColor="text1"/>
               </w:rPr>
-              <w:t xml:space="preserve">Finally, from a security standpoint, there are four types of users: tutor, modulator, student, and admin user, which you did not mention in your earlier inquiry. Aside from that, PII data should be protected and only accessible to admin users with access to records. The page might load in 3 seconds or less. These are the non-functional requirements that need </w:t>
-            </w:r>
-            <w:r>
-              <w:rPr>
-                <w:b/>
-                <w:bCs/>
-                <w:color w:val="000000" w:themeColor="text1"/>
-              </w:rPr>
               <w:lastRenderedPageBreak/>
-              <w:t>to be fulfilled.</w:t>
+              <w:t>Finally, from a security standpoint, there are four types of users: tutor, modulator, student, and admin user, which you did not mention in your earlier inquiry. Aside from that, PII data should be protected and only accessible to admin users with access to records. The page might load in 3 seconds or less. These are the non-functional requirements that need to be fulfilled.</w:t>
             </w:r>
           </w:p>
         </w:tc>
@@ -7799,6 +8070,7 @@
                 <w:sz w:val="22"/>
                 <w:szCs w:val="22"/>
               </w:rPr>
+              <w:lastRenderedPageBreak/>
               <w:t>Answer:</w:t>
             </w:r>
           </w:p>
@@ -7836,16 +8108,7 @@
                 <w:sz w:val="22"/>
                 <w:szCs w:val="22"/>
               </w:rPr>
-              <w:t xml:space="preserve">The assignment or TCA test will be uploaded in the app after the </w:t>
-            </w:r>
-            <w:r>
-              <w:rPr>
-                <w:color w:val="000000" w:themeColor="text1"/>
-                <w:sz w:val="22"/>
-                <w:szCs w:val="22"/>
-              </w:rPr>
-              <w:lastRenderedPageBreak/>
-              <w:t>student has completed it. The module leader will then assess it and post the grade on the app for all students to see.</w:t>
+              <w:t>The assignment or TCA test will be uploaded in the app after the student has completed it. The module leader will then assess it and post the grade on the app for all students to see.</w:t>
             </w:r>
           </w:p>
         </w:tc>
@@ -8563,14 +8826,14 @@
               <w:rPr>
                 <w:color w:val="000000" w:themeColor="text1"/>
               </w:rPr>
-              <w:t xml:space="preserve"> for student to ask their questions. Usually, they send email regarding quarries and problems to their respective module leaders. But the disadvantages in this is that once the module leader leaves the organization the quarries and answers are also no more accessible, and it is also one sided the quarries, and the answer only remains with the respected module leader and the one who has asked the questions. As to overcome this problem it would be best if there were a communal place where students could ask their quarries and module leader could answer </w:t>
+              <w:t xml:space="preserve"> for student to ask their questions. Usually, they send email regarding quarries and problems to their respective module leaders. But the disadvantages in this is that once the module leader leaves the organization the quarries and answers are also no more accessible, and it is also one sided the quarries, and the answer only remains with the </w:t>
             </w:r>
             <w:r>
               <w:rPr>
                 <w:color w:val="000000" w:themeColor="text1"/>
               </w:rPr>
               <w:lastRenderedPageBreak/>
-              <w:t>them and I would stay so all can see.</w:t>
+              <w:t>respected module leader and the one who has asked the questions. As to overcome this problem it would be best if there were a communal place where students could ask their quarries and module leader could answer them and I would stay so all can see.</w:t>
             </w:r>
           </w:p>
         </w:tc>
@@ -9750,7 +10013,6 @@
                 <w:sz w:val="22"/>
                 <w:szCs w:val="22"/>
               </w:rPr>
-              <w:lastRenderedPageBreak/>
               <w:t>Answer:</w:t>
             </w:r>
           </w:p>
@@ -10497,7 +10759,16 @@
                 <w:sz w:val="22"/>
                 <w:szCs w:val="22"/>
               </w:rPr>
-              <w:t>There is the diary management functionality, which includes student evaluation and accomplishment. Once the enrollment is happened, then functionality will be included in their portal. Only module leader and course tutor have access to award achievement to the students.</w:t>
+              <w:t xml:space="preserve">There is the diary management functionality, which includes student evaluation and accomplishment. Once the enrollment is happened, then functionality will be included in their portal. Only </w:t>
+            </w:r>
+            <w:r>
+              <w:rPr>
+                <w:color w:val="000000" w:themeColor="text1"/>
+                <w:sz w:val="22"/>
+                <w:szCs w:val="22"/>
+              </w:rPr>
+              <w:lastRenderedPageBreak/>
+              <w:t>module leader and course tutor have access to award achievement to the students.</w:t>
             </w:r>
           </w:p>
           <w:p>
@@ -11358,6 +11629,7 @@
                 <w:sz w:val="22"/>
                 <w:szCs w:val="22"/>
               </w:rPr>
+              <w:lastRenderedPageBreak/>
               <w:t xml:space="preserve">Answer: </w:t>
             </w:r>
           </w:p>
@@ -11379,16 +11651,7 @@
                 <w:sz w:val="22"/>
                 <w:szCs w:val="22"/>
               </w:rPr>
-              <w:t xml:space="preserve">I'm not going to add any more features here to create pressure on your side because of the time constant. So, just stick to the </w:t>
-            </w:r>
-            <w:r>
-              <w:rPr>
-                <w:color w:val="000000" w:themeColor="text1"/>
-                <w:sz w:val="22"/>
-                <w:szCs w:val="22"/>
-              </w:rPr>
-              <w:lastRenderedPageBreak/>
-              <w:t xml:space="preserve">functionality that was specified in the </w:t>
+              <w:t xml:space="preserve">I'm not going to add any more features here to create pressure on your side because of the time constant. So, just stick to the functionality that was specified in the </w:t>
             </w:r>
             <w:proofErr w:type="gramStart"/>
             <w:r>
@@ -12442,7 +12705,16 @@
                 <w:sz w:val="22"/>
                 <w:szCs w:val="22"/>
               </w:rPr>
-              <w:t>, but now I want to give a rubric technique for assigning marks to individual grading. As a result, the issue has been resolved.</w:t>
+              <w:t xml:space="preserve">, but now I want to give a rubric technique for assigning marks to individual </w:t>
+            </w:r>
+            <w:r>
+              <w:rPr>
+                <w:color w:val="000000" w:themeColor="text1"/>
+                <w:sz w:val="22"/>
+                <w:szCs w:val="22"/>
+              </w:rPr>
+              <w:lastRenderedPageBreak/>
+              <w:t>grading. As a result, the issue has been resolved.</w:t>
             </w:r>
           </w:p>
         </w:tc>
@@ -12528,7 +12800,6 @@
               <w:rPr>
                 <w:color w:val="000000" w:themeColor="text1"/>
               </w:rPr>
-              <w:lastRenderedPageBreak/>
               <w:t>Answer:</w:t>
             </w:r>
           </w:p>
@@ -13072,7 +13343,14 @@
               <w:rPr>
                 <w:color w:val="000000" w:themeColor="text1"/>
               </w:rPr>
-              <w:t>Yes, I am very optimistic that whatever system you have designed and delivered in the initial pilot version, we can test and validate it with a limited user group to ensure user acceptance and then install it for a single department and spread it to other departments if there are no issues.</w:t>
+              <w:t xml:space="preserve">Yes, I am very optimistic that whatever system you have designed and delivered in the initial pilot version, we can test and validate it with a limited user group to ensure user acceptance and then install it for a single department and spread it to other departments if there are no </w:t>
+            </w:r>
+            <w:r>
+              <w:rPr>
+                <w:color w:val="000000" w:themeColor="text1"/>
+              </w:rPr>
+              <w:lastRenderedPageBreak/>
+              <w:t>issues.</w:t>
             </w:r>
           </w:p>
           <w:p>
@@ -13609,7 +13887,14 @@
               <w:rPr>
                 <w:color w:val="000000" w:themeColor="text1"/>
               </w:rPr>
-              <w:t>This system will undoubtedly improve the staff's working productivity by adding functions such as an attendance tracking system for students and employees. It focuses more on user experience, which means that the system is simple to use and that finding data and information for a specific person or occasion is much easier and takes less time because the data is organized in a systematic manner, which takes up less space and requires less manual labor from the staff.</w:t>
+              <w:t xml:space="preserve">This system will undoubtedly improve the staff's working productivity by adding functions such as an attendance tracking system for students and employees. It focuses more on user experience, which means that the system is simple to use and that finding data and information for a specific person or occasion is much easier and takes less time because the data is organized in a systematic manner, which takes up less space and </w:t>
+            </w:r>
+            <w:r>
+              <w:rPr>
+                <w:color w:val="000000" w:themeColor="text1"/>
+              </w:rPr>
+              <w:lastRenderedPageBreak/>
+              <w:t>requires less manual labor from the staff.</w:t>
             </w:r>
           </w:p>
         </w:tc>
@@ -13739,7 +14024,6 @@
               <w:rPr>
                 <w:color w:val="000000" w:themeColor="text1"/>
               </w:rPr>
-              <w:lastRenderedPageBreak/>
               <w:t>I believe that features like an attendance tracking system for staff and students, record management for staff and students, which will make the time-consuming task of finding records on a specific staff or student easier and faster, and a course management system, which will help manage the course and provide students with up-to-date information about the course, will benefit the university's academic environment. It will also improve the user experience for all stakeholders and offer significant value to the academic delivery channel.</w:t>
             </w:r>
           </w:p>

</xml_diff>